<commit_message>
Updated the documentation Updated statistics file error detection
</commit_message>
<xml_diff>
--- a/dokumentacja projektu zaliczeniowego.docx
+++ b/dokumentacja projektu zaliczeniowego.docx
@@ -4572,50 +4572,7 @@
           <w:sz w:val="28"/>
           <w:szCs w:val="28"/>
         </w:rPr>
-        <w:t xml:space="preserve">Każdy z tych problemów wymagał zastanowienia się nad każdą możliwą kombinacją zdarzeń, aby wszystko zawsze ze sobą współgrało. Jednak pomimo tych trudności, udało mi się je rozwiązać i końcowo zaimplementować w moim projekcie, przy okazji zwracając uwagę na optymalizację. Jedyne czego nie udało mi się wykonać, to zaimplementowanie dźwięków, a dokładnie </w:t>
-      </w:r>
-      <w:r>
-        <w:rPr>
-          <w:i/>
-          <w:sz w:val="28"/>
-          <w:szCs w:val="28"/>
-        </w:rPr>
-        <w:lastRenderedPageBreak/>
-        <w:t>puszczenie kilku dźwięków na raz w programie</w:t>
-      </w:r>
-      <w:r>
-        <w:rPr>
-          <w:i/>
-          <w:sz w:val="28"/>
-          <w:szCs w:val="28"/>
-        </w:rPr>
-        <w:t>, co wymagałoby użycie „</w:t>
-      </w:r>
-      <w:proofErr w:type="spellStart"/>
-      <w:r>
-        <w:rPr>
-          <w:i/>
-          <w:sz w:val="28"/>
-          <w:szCs w:val="28"/>
-        </w:rPr>
-        <w:t>mixera</w:t>
-      </w:r>
-      <w:proofErr w:type="spellEnd"/>
-      <w:r>
-        <w:rPr>
-          <w:i/>
-          <w:sz w:val="28"/>
-          <w:szCs w:val="28"/>
-        </w:rPr>
-        <w:t>” audio</w:t>
-      </w:r>
-      <w:r>
-        <w:rPr>
-          <w:i/>
-          <w:sz w:val="28"/>
-          <w:szCs w:val="28"/>
-        </w:rPr>
-        <w:t>.</w:t>
+        <w:t xml:space="preserve">Każdy z tych problemów wymagał zastanowienia się nad każdą możliwą kombinacją zdarzeń, aby wszystko zawsze ze sobą współgrało. Jednak pomimo tych trudności, udało mi się je rozwiązać i końcowo zaimplementować w moim projekcie, przy okazji zwracając uwagę na optymalizację. </w:t>
       </w:r>
     </w:p>
     <w:p>

</xml_diff>

<commit_message>
Dodano możliwość regulowania głośności w menu głównym.  Naprawiona została niepoprawna ścieżka do plików biblioteki SFML, oraz zaktualizowano dokumentację o wprowadzone zmiany
</commit_message>
<xml_diff>
--- a/dokumentacja projektu zaliczeniowego.docx
+++ b/dokumentacja projektu zaliczeniowego.docx
@@ -920,30 +920,30 @@
           <w:szCs w:val="28"/>
         </w:rPr>
       </w:pPr>
-    </w:p>
-    <w:p>
-      <w:pPr>
-        <w:rPr>
-          <w:i/>
-          <w:sz w:val="28"/>
-          <w:szCs w:val="28"/>
-        </w:rPr>
-      </w:pPr>
-    </w:p>
-    <w:p>
-      <w:pPr>
-        <w:rPr>
-          <w:i/>
-          <w:sz w:val="28"/>
-          <w:szCs w:val="28"/>
-        </w:rPr>
-      </w:pPr>
-      <w:r>
-        <w:rPr>
-          <w:i/>
-          <w:sz w:val="28"/>
-          <w:szCs w:val="28"/>
-        </w:rPr>
+      <w:r>
+        <w:rPr>
+          <w:i/>
+          <w:sz w:val="28"/>
+          <w:szCs w:val="28"/>
+        </w:rPr>
+        <w:br w:type="page"/>
+      </w:r>
+    </w:p>
+    <w:p>
+      <w:pPr>
+        <w:rPr>
+          <w:i/>
+          <w:sz w:val="28"/>
+          <w:szCs w:val="28"/>
+        </w:rPr>
+      </w:pPr>
+      <w:r>
+        <w:rPr>
+          <w:i/>
+          <w:sz w:val="28"/>
+          <w:szCs w:val="28"/>
+        </w:rPr>
+        <w:lastRenderedPageBreak/>
         <w:t>Otrzymanie kodu HELLMODE (wyświetla się przez 5 sekund, za każdym razem gdy gracz uzyska co najmniej 500 punktów w grze):</w:t>
       </w:r>
     </w:p>
@@ -1217,7 +1217,7 @@
           <w:sz w:val="28"/>
           <w:szCs w:val="28"/>
         </w:rPr>
-        <w:t>System kolizji między obiektami</w:t>
+        <w:t>Odtwarzanie dźwięków</w:t>
       </w:r>
     </w:p>
     <w:p>
@@ -1239,7 +1239,7 @@
           <w:sz w:val="28"/>
           <w:szCs w:val="28"/>
         </w:rPr>
-        <w:t>Wyświetlanie obrazu bez migotania</w:t>
+        <w:t>System kolizji między obiektami</w:t>
       </w:r>
     </w:p>
     <w:p>
@@ -1261,7 +1261,7 @@
           <w:sz w:val="28"/>
           <w:szCs w:val="28"/>
         </w:rPr>
-        <w:t>Ruch przeciwników w stronę gracza (przy uwzględnieniu zderzeń ze ścianami areny)</w:t>
+        <w:t>Wyświetlanie obrazu bez migotania</w:t>
       </w:r>
     </w:p>
     <w:p>
@@ -1283,8 +1283,7 @@
           <w:sz w:val="28"/>
           <w:szCs w:val="28"/>
         </w:rPr>
-        <w:lastRenderedPageBreak/>
-        <w:t>„wymyślenie na nowo” systemu wpisywania znaków do konsoli, co było potrzebne w sekcji CODES, aby użytkownik nie wpisał kodu dłuższego niż 8 znaków.</w:t>
+        <w:t>Ruch przeciwników w stronę gracza (przy uwzględnieniu zderzeń ze ścianami areny)</w:t>
       </w:r>
     </w:p>
     <w:p>
@@ -1306,43 +1305,7 @@
           <w:sz w:val="28"/>
           <w:szCs w:val="28"/>
         </w:rPr>
-        <w:t xml:space="preserve">Animacje obiektów poprzez autorski system z wykorzystaniem instrukcji </w:t>
-      </w:r>
-      <w:proofErr w:type="spellStart"/>
-      <w:r>
-        <w:rPr>
-          <w:i/>
-          <w:sz w:val="28"/>
-          <w:szCs w:val="28"/>
-        </w:rPr>
-        <w:t>switch</w:t>
-      </w:r>
-      <w:proofErr w:type="spellEnd"/>
-      <w:r>
-        <w:rPr>
-          <w:i/>
-          <w:sz w:val="28"/>
-          <w:szCs w:val="28"/>
-        </w:rPr>
-        <w:t>(</w:t>
-      </w:r>
-      <w:proofErr w:type="spellStart"/>
-      <w:r>
-        <w:rPr>
-          <w:i/>
-          <w:sz w:val="28"/>
-          <w:szCs w:val="28"/>
-        </w:rPr>
-        <w:t>animation_frame</w:t>
-      </w:r>
-      <w:proofErr w:type="spellEnd"/>
-      <w:r>
-        <w:rPr>
-          <w:i/>
-          <w:sz w:val="28"/>
-          <w:szCs w:val="28"/>
-        </w:rPr>
-        <w:t>)</w:t>
+        <w:t>„wymyślenie na nowo” systemu wpisywania znaków do konsoli, co było potrzebne w sekcji CODES, aby użytkownik nie wpisał kodu dłuższego niż 8 znaków.</w:t>
       </w:r>
     </w:p>
     <w:p>
@@ -1364,7 +1327,44 @@
           <w:sz w:val="28"/>
           <w:szCs w:val="28"/>
         </w:rPr>
-        <w:t>Nieskończona, zapętlona rozgrywka</w:t>
+        <w:lastRenderedPageBreak/>
+        <w:t xml:space="preserve">Animacje obiektów poprzez autorski system z wykorzystaniem instrukcji </w:t>
+      </w:r>
+      <w:proofErr w:type="spellStart"/>
+      <w:r>
+        <w:rPr>
+          <w:i/>
+          <w:sz w:val="28"/>
+          <w:szCs w:val="28"/>
+        </w:rPr>
+        <w:t>switch</w:t>
+      </w:r>
+      <w:proofErr w:type="spellEnd"/>
+      <w:r>
+        <w:rPr>
+          <w:i/>
+          <w:sz w:val="28"/>
+          <w:szCs w:val="28"/>
+        </w:rPr>
+        <w:t>(</w:t>
+      </w:r>
+      <w:proofErr w:type="spellStart"/>
+      <w:r>
+        <w:rPr>
+          <w:i/>
+          <w:sz w:val="28"/>
+          <w:szCs w:val="28"/>
+        </w:rPr>
+        <w:t>animation_frame</w:t>
+      </w:r>
+      <w:proofErr w:type="spellEnd"/>
+      <w:r>
+        <w:rPr>
+          <w:i/>
+          <w:sz w:val="28"/>
+          <w:szCs w:val="28"/>
+        </w:rPr>
+        <w:t>)</w:t>
       </w:r>
     </w:p>
     <w:p>
@@ -1386,6 +1386,28 @@
           <w:sz w:val="28"/>
           <w:szCs w:val="28"/>
         </w:rPr>
+        <w:t>Nieskończona, zapętlona rozgrywka</w:t>
+      </w:r>
+    </w:p>
+    <w:p>
+      <w:pPr>
+        <w:pStyle w:val="Akapitzlist"/>
+        <w:numPr>
+          <w:ilvl w:val="0"/>
+          <w:numId w:val="5"/>
+        </w:numPr>
+        <w:rPr>
+          <w:i/>
+          <w:sz w:val="28"/>
+          <w:szCs w:val="28"/>
+        </w:rPr>
+      </w:pPr>
+      <w:r>
+        <w:rPr>
+          <w:i/>
+          <w:sz w:val="28"/>
+          <w:szCs w:val="28"/>
+        </w:rPr>
         <w:t>Zapisywanie statystyk do pliku binarnego</w:t>
       </w:r>
     </w:p>
@@ -1815,34 +1837,34 @@
           <w:sz w:val="28"/>
           <w:szCs w:val="28"/>
         </w:rPr>
+        <w:t>Projectile.cpp</w:t>
+      </w:r>
+      <w:r>
+        <w:rPr>
+          <w:i/>
+          <w:sz w:val="28"/>
+          <w:szCs w:val="28"/>
+        </w:rPr>
+        <w:t xml:space="preserve"> – Plik zawiera definicje funkcji, silnie związanych z obsługiwaniem pocisków.</w:t>
+      </w:r>
+    </w:p>
+    <w:p>
+      <w:pPr>
+        <w:rPr>
+          <w:i/>
+          <w:sz w:val="28"/>
+          <w:szCs w:val="28"/>
+        </w:rPr>
+      </w:pPr>
+      <w:r>
+        <w:rPr>
+          <w:b/>
+          <w:bCs/>
+          <w:i/>
+          <w:sz w:val="28"/>
+          <w:szCs w:val="28"/>
+        </w:rPr>
         <w:lastRenderedPageBreak/>
-        <w:t>Projectile.cpp</w:t>
-      </w:r>
-      <w:r>
-        <w:rPr>
-          <w:i/>
-          <w:sz w:val="28"/>
-          <w:szCs w:val="28"/>
-        </w:rPr>
-        <w:t xml:space="preserve"> – Plik zawiera definicje funkcji, silnie związanych z obsługiwaniem pocisków.</w:t>
-      </w:r>
-    </w:p>
-    <w:p>
-      <w:pPr>
-        <w:rPr>
-          <w:i/>
-          <w:sz w:val="28"/>
-          <w:szCs w:val="28"/>
-        </w:rPr>
-      </w:pPr>
-      <w:r>
-        <w:rPr>
-          <w:b/>
-          <w:bCs/>
-          <w:i/>
-          <w:sz w:val="28"/>
-          <w:szCs w:val="28"/>
-        </w:rPr>
         <w:t>Player.cpp</w:t>
       </w:r>
       <w:r>
@@ -2455,64 +2477,64 @@
           <w:sz w:val="28"/>
           <w:szCs w:val="28"/>
         </w:rPr>
+        <w:t>Fstream</w:t>
+      </w:r>
+      <w:proofErr w:type="spellEnd"/>
+      <w:r>
+        <w:rPr>
+          <w:b/>
+          <w:bCs/>
+          <w:i/>
+          <w:sz w:val="28"/>
+          <w:szCs w:val="28"/>
+        </w:rPr>
+        <w:t xml:space="preserve"> </w:t>
+      </w:r>
+      <w:r>
+        <w:rPr>
+          <w:i/>
+          <w:sz w:val="28"/>
+          <w:szCs w:val="28"/>
+        </w:rPr>
+        <w:t>– Biblioteka obsługująca pliki. Wykorzystałem ją do zapisywania statystyk gracza (</w:t>
+      </w:r>
+      <w:proofErr w:type="spellStart"/>
+      <w:r>
+        <w:rPr>
+          <w:i/>
+          <w:sz w:val="28"/>
+          <w:szCs w:val="28"/>
+        </w:rPr>
+        <w:t>highscore</w:t>
+      </w:r>
+      <w:proofErr w:type="spellEnd"/>
+      <w:r>
+        <w:rPr>
+          <w:i/>
+          <w:sz w:val="28"/>
+          <w:szCs w:val="28"/>
+        </w:rPr>
+        <w:t>) do pliku binarnego, aby w pewien sposób zabezpieczyć plik przed edycją.</w:t>
+      </w:r>
+    </w:p>
+    <w:p>
+      <w:pPr>
+        <w:rPr>
+          <w:i/>
+          <w:sz w:val="28"/>
+          <w:szCs w:val="28"/>
+        </w:rPr>
+      </w:pPr>
+      <w:proofErr w:type="spellStart"/>
+      <w:r>
+        <w:rPr>
+          <w:b/>
+          <w:bCs/>
+          <w:i/>
+          <w:sz w:val="28"/>
+          <w:szCs w:val="28"/>
+        </w:rPr>
         <w:lastRenderedPageBreak/>
-        <w:t>Fstream</w:t>
-      </w:r>
-      <w:proofErr w:type="spellEnd"/>
-      <w:r>
-        <w:rPr>
-          <w:b/>
-          <w:bCs/>
-          <w:i/>
-          <w:sz w:val="28"/>
-          <w:szCs w:val="28"/>
-        </w:rPr>
-        <w:t xml:space="preserve"> </w:t>
-      </w:r>
-      <w:r>
-        <w:rPr>
-          <w:i/>
-          <w:sz w:val="28"/>
-          <w:szCs w:val="28"/>
-        </w:rPr>
-        <w:t>– Biblioteka obsługująca pliki. Wykorzystałem ją do zapisywania statystyk gracza (</w:t>
-      </w:r>
-      <w:proofErr w:type="spellStart"/>
-      <w:r>
-        <w:rPr>
-          <w:i/>
-          <w:sz w:val="28"/>
-          <w:szCs w:val="28"/>
-        </w:rPr>
-        <w:t>highscore</w:t>
-      </w:r>
-      <w:proofErr w:type="spellEnd"/>
-      <w:r>
-        <w:rPr>
-          <w:i/>
-          <w:sz w:val="28"/>
-          <w:szCs w:val="28"/>
-        </w:rPr>
-        <w:t>) do pliku binarnego, aby w pewien sposób zabezpieczyć plik przed edycją.</w:t>
-      </w:r>
-    </w:p>
-    <w:p>
-      <w:pPr>
-        <w:rPr>
-          <w:i/>
-          <w:sz w:val="28"/>
-          <w:szCs w:val="28"/>
-        </w:rPr>
-      </w:pPr>
-      <w:proofErr w:type="spellStart"/>
-      <w:r>
-        <w:rPr>
-          <w:b/>
-          <w:bCs/>
-          <w:i/>
-          <w:sz w:val="28"/>
-          <w:szCs w:val="28"/>
-        </w:rPr>
         <w:t>Conio.h</w:t>
       </w:r>
       <w:proofErr w:type="spellEnd"/>
@@ -2920,69 +2942,36 @@
           <w:szCs w:val="28"/>
         </w:rPr>
       </w:pPr>
-    </w:p>
-    <w:p>
-      <w:pPr>
-        <w:rPr>
-          <w:b/>
-          <w:bCs/>
-          <w:i/>
-          <w:sz w:val="28"/>
-          <w:szCs w:val="28"/>
-        </w:rPr>
-      </w:pPr>
-    </w:p>
-    <w:p>
-      <w:pPr>
-        <w:rPr>
-          <w:b/>
-          <w:bCs/>
-          <w:i/>
-          <w:sz w:val="28"/>
-          <w:szCs w:val="28"/>
-        </w:rPr>
-      </w:pPr>
-    </w:p>
-    <w:p>
-      <w:pPr>
-        <w:rPr>
-          <w:b/>
-          <w:bCs/>
-          <w:i/>
-          <w:sz w:val="28"/>
-          <w:szCs w:val="28"/>
-        </w:rPr>
-      </w:pPr>
-    </w:p>
-    <w:p>
-      <w:pPr>
-        <w:rPr>
-          <w:b/>
-          <w:bCs/>
-          <w:i/>
-          <w:sz w:val="28"/>
-          <w:szCs w:val="28"/>
-        </w:rPr>
-      </w:pPr>
-    </w:p>
-    <w:p>
-      <w:pPr>
-        <w:rPr>
-          <w:b/>
-          <w:bCs/>
-          <w:i/>
-          <w:sz w:val="28"/>
-          <w:szCs w:val="28"/>
-        </w:rPr>
-      </w:pPr>
-      <w:r>
-        <w:rPr>
-          <w:b/>
-          <w:bCs/>
-          <w:i/>
-          <w:sz w:val="28"/>
-          <w:szCs w:val="28"/>
-        </w:rPr>
+      <w:r>
+        <w:rPr>
+          <w:b/>
+          <w:bCs/>
+          <w:i/>
+          <w:sz w:val="28"/>
+          <w:szCs w:val="28"/>
+        </w:rPr>
+        <w:br w:type="page"/>
+      </w:r>
+    </w:p>
+    <w:p>
+      <w:pPr>
+        <w:rPr>
+          <w:b/>
+          <w:bCs/>
+          <w:i/>
+          <w:sz w:val="28"/>
+          <w:szCs w:val="28"/>
+        </w:rPr>
+      </w:pPr>
+      <w:r>
+        <w:rPr>
+          <w:b/>
+          <w:bCs/>
+          <w:i/>
+          <w:sz w:val="28"/>
+          <w:szCs w:val="28"/>
+        </w:rPr>
+        <w:lastRenderedPageBreak/>
         <w:t>Menu główne:</w:t>
       </w:r>
     </w:p>
@@ -3001,15 +2990,14 @@
           <w:b/>
           <w:bCs/>
           <w:i/>
-          <w:noProof/>
           <w:sz w:val="28"/>
           <w:szCs w:val="28"/>
         </w:rPr>
         <w:drawing>
-          <wp:inline distT="0" distB="0" distL="0" distR="0" wp14:anchorId="10002C4F" wp14:editId="4B245DD3">
-            <wp:extent cx="5760720" cy="4176395"/>
+          <wp:inline distT="0" distB="0" distL="0" distR="0" wp14:anchorId="5D6DA06F" wp14:editId="46BF9458">
+            <wp:extent cx="5760720" cy="4159885"/>
             <wp:effectExtent l="0" t="0" r="0" b="0"/>
-            <wp:docPr id="996146920" name="Obraz 1" descr="Obraz zawierający tekst, zrzut ekranu, oprogramowanie, Oprogramowanie multimedialne&#10;&#10;Opis wygenerowany automatycznie"/>
+            <wp:docPr id="1841192843" name="Obraz 1" descr="Obraz zawierający tekst, zrzut ekranu, oprogramowanie, Oprogramowanie multimedialne&#10;&#10;Zawartość wygenerowana przez AI może być niepoprawna."/>
             <wp:cNvGraphicFramePr>
               <a:graphicFrameLocks xmlns:a="http://schemas.openxmlformats.org/drawingml/2006/main" noChangeAspect="1"/>
             </wp:cNvGraphicFramePr>
@@ -3017,7 +3005,7 @@
               <a:graphicData uri="http://schemas.openxmlformats.org/drawingml/2006/picture">
                 <pic:pic xmlns:pic="http://schemas.openxmlformats.org/drawingml/2006/picture">
                   <pic:nvPicPr>
-                    <pic:cNvPr id="996146920" name="Obraz 1" descr="Obraz zawierający tekst, zrzut ekranu, oprogramowanie, Oprogramowanie multimedialne&#10;&#10;Opis wygenerowany automatycznie"/>
+                    <pic:cNvPr id="1841192843" name="Obraz 1" descr="Obraz zawierający tekst, zrzut ekranu, oprogramowanie, Oprogramowanie multimedialne&#10;&#10;Zawartość wygenerowana przez AI może być niepoprawna."/>
                     <pic:cNvPicPr/>
                   </pic:nvPicPr>
                   <pic:blipFill>
@@ -3029,7 +3017,7 @@
                   <pic:spPr>
                     <a:xfrm>
                       <a:off x="0" y="0"/>
-                      <a:ext cx="5760720" cy="4176395"/>
+                      <a:ext cx="5760720" cy="4159885"/>
                     </a:xfrm>
                     <a:prstGeom prst="rect">
                       <a:avLst/>
@@ -3056,23 +3044,63 @@
           <w:sz w:val="28"/>
           <w:szCs w:val="28"/>
         </w:rPr>
-        <w:t xml:space="preserve">W menu głównym mamy </w:t>
-      </w:r>
-      <w:r>
-        <w:rPr>
-          <w:i/>
-          <w:sz w:val="28"/>
-          <w:szCs w:val="28"/>
-        </w:rPr>
-        <w:t xml:space="preserve">4 </w:t>
-      </w:r>
-      <w:r>
-        <w:rPr>
-          <w:i/>
-          <w:sz w:val="28"/>
-          <w:szCs w:val="28"/>
-        </w:rPr>
-        <w:t>opcje:</w:t>
+        <w:t>W menu głównym mamy</w:t>
+      </w:r>
+      <w:r>
+        <w:rPr>
+          <w:i/>
+          <w:sz w:val="28"/>
+          <w:szCs w:val="28"/>
+        </w:rPr>
+        <w:t xml:space="preserve"> pasek głośności, oraz</w:t>
+      </w:r>
+      <w:r>
+        <w:rPr>
+          <w:i/>
+          <w:sz w:val="28"/>
+          <w:szCs w:val="28"/>
+        </w:rPr>
+        <w:t xml:space="preserve"> </w:t>
+      </w:r>
+      <w:r>
+        <w:rPr>
+          <w:i/>
+          <w:sz w:val="28"/>
+          <w:szCs w:val="28"/>
+        </w:rPr>
+        <w:t>4</w:t>
+      </w:r>
+      <w:r>
+        <w:rPr>
+          <w:i/>
+          <w:sz w:val="28"/>
+          <w:szCs w:val="28"/>
+        </w:rPr>
+        <w:t xml:space="preserve"> </w:t>
+      </w:r>
+      <w:r>
+        <w:rPr>
+          <w:i/>
+          <w:sz w:val="28"/>
+          <w:szCs w:val="28"/>
+        </w:rPr>
+        <w:t>opcj</w:t>
+      </w:r>
+      <w:r>
+        <w:rPr>
+          <w:i/>
+          <w:sz w:val="28"/>
+          <w:szCs w:val="28"/>
+        </w:rPr>
+        <w:t>e</w:t>
+      </w:r>
+      <w:r>
+        <w:rPr>
+          <w:i/>
+          <w:sz w:val="28"/>
+          <w:szCs w:val="28"/>
+        </w:rPr>
+        <w:t>:</w:t>
       </w:r>
     </w:p>
     <w:p>
@@ -3237,69 +3265,84 @@
         </w:rPr>
         <w:t>a przy nim znajduje się niebieska strzałka.</w:t>
       </w:r>
-    </w:p>
-    <w:p>
-      <w:pPr>
-        <w:rPr>
-          <w:b/>
-          <w:bCs/>
-          <w:i/>
-          <w:sz w:val="28"/>
-          <w:szCs w:val="28"/>
-        </w:rPr>
-      </w:pPr>
-    </w:p>
-    <w:p>
-      <w:pPr>
-        <w:rPr>
-          <w:b/>
-          <w:bCs/>
-          <w:i/>
-          <w:sz w:val="28"/>
-          <w:szCs w:val="28"/>
-        </w:rPr>
-      </w:pPr>
-    </w:p>
-    <w:p>
-      <w:pPr>
-        <w:rPr>
-          <w:b/>
-          <w:bCs/>
-          <w:i/>
-          <w:sz w:val="28"/>
-          <w:szCs w:val="28"/>
-        </w:rPr>
-      </w:pPr>
-    </w:p>
-    <w:p>
-      <w:pPr>
-        <w:rPr>
-          <w:b/>
-          <w:bCs/>
-          <w:i/>
-          <w:sz w:val="28"/>
-          <w:szCs w:val="28"/>
-        </w:rPr>
-      </w:pPr>
-    </w:p>
-    <w:p>
-      <w:pPr>
-        <w:rPr>
-          <w:b/>
-          <w:bCs/>
-          <w:i/>
-          <w:sz w:val="28"/>
-          <w:szCs w:val="28"/>
-        </w:rPr>
-      </w:pPr>
-      <w:r>
-        <w:rPr>
-          <w:b/>
-          <w:bCs/>
-          <w:i/>
-          <w:sz w:val="28"/>
-          <w:szCs w:val="28"/>
-        </w:rPr>
+      <w:r>
+        <w:rPr>
+          <w:i/>
+          <w:sz w:val="28"/>
+          <w:szCs w:val="28"/>
+        </w:rPr>
+        <w:t xml:space="preserve"> Aby zmienić głośność, należy użyć przejść strzałkami (</w:t>
+      </w:r>
+      <w:proofErr w:type="spellStart"/>
+      <w:r>
+        <w:rPr>
+          <w:i/>
+          <w:sz w:val="28"/>
+          <w:szCs w:val="28"/>
+        </w:rPr>
+        <w:t>góra,dół</w:t>
+      </w:r>
+      <w:proofErr w:type="spellEnd"/>
+      <w:r>
+        <w:rPr>
+          <w:i/>
+          <w:sz w:val="28"/>
+          <w:szCs w:val="28"/>
+        </w:rPr>
+        <w:t>) na pasek głośności. A następnie użyć strzałek lewa oraz prawa, aby wyregulować głośność. Przy każdej zmianie zostanie odtworzony dźwięk, reprezentujący poziom głośności.</w:t>
+      </w:r>
+    </w:p>
+    <w:p>
+      <w:pPr>
+        <w:rPr>
+          <w:b/>
+          <w:bCs/>
+          <w:i/>
+          <w:sz w:val="28"/>
+          <w:szCs w:val="28"/>
+        </w:rPr>
+      </w:pPr>
+    </w:p>
+    <w:p>
+      <w:pPr>
+        <w:rPr>
+          <w:b/>
+          <w:bCs/>
+          <w:i/>
+          <w:sz w:val="28"/>
+          <w:szCs w:val="28"/>
+        </w:rPr>
+      </w:pPr>
+      <w:r>
+        <w:rPr>
+          <w:b/>
+          <w:bCs/>
+          <w:i/>
+          <w:sz w:val="28"/>
+          <w:szCs w:val="28"/>
+        </w:rPr>
+        <w:br w:type="page"/>
+      </w:r>
+    </w:p>
+    <w:p>
+      <w:pPr>
+        <w:rPr>
+          <w:b/>
+          <w:bCs/>
+          <w:i/>
+          <w:sz w:val="28"/>
+          <w:szCs w:val="28"/>
+        </w:rPr>
+      </w:pPr>
+      <w:r>
+        <w:rPr>
+          <w:b/>
+          <w:bCs/>
+          <w:i/>
+          <w:sz w:val="28"/>
+          <w:szCs w:val="28"/>
+        </w:rPr>
+        <w:lastRenderedPageBreak/>
         <w:t xml:space="preserve">Sekcja </w:t>
       </w:r>
       <w:proofErr w:type="spellStart"/>
@@ -3425,91 +3468,36 @@
           <w:szCs w:val="28"/>
         </w:rPr>
       </w:pPr>
-    </w:p>
-    <w:p>
-      <w:pPr>
-        <w:rPr>
-          <w:b/>
-          <w:bCs/>
-          <w:i/>
-          <w:sz w:val="28"/>
-          <w:szCs w:val="28"/>
-        </w:rPr>
-      </w:pPr>
-    </w:p>
-    <w:p>
-      <w:pPr>
-        <w:rPr>
-          <w:b/>
-          <w:bCs/>
-          <w:i/>
-          <w:sz w:val="28"/>
-          <w:szCs w:val="28"/>
-        </w:rPr>
-      </w:pPr>
-    </w:p>
-    <w:p>
-      <w:pPr>
-        <w:rPr>
-          <w:b/>
-          <w:bCs/>
-          <w:i/>
-          <w:sz w:val="28"/>
-          <w:szCs w:val="28"/>
-        </w:rPr>
-      </w:pPr>
-    </w:p>
-    <w:p>
-      <w:pPr>
-        <w:rPr>
-          <w:b/>
-          <w:bCs/>
-          <w:i/>
-          <w:sz w:val="28"/>
-          <w:szCs w:val="28"/>
-        </w:rPr>
-      </w:pPr>
-    </w:p>
-    <w:p>
-      <w:pPr>
-        <w:rPr>
-          <w:b/>
-          <w:bCs/>
-          <w:i/>
-          <w:sz w:val="28"/>
-          <w:szCs w:val="28"/>
-        </w:rPr>
-      </w:pPr>
-    </w:p>
-    <w:p>
-      <w:pPr>
-        <w:rPr>
-          <w:b/>
-          <w:bCs/>
-          <w:i/>
-          <w:sz w:val="28"/>
-          <w:szCs w:val="28"/>
-        </w:rPr>
-      </w:pPr>
-    </w:p>
-    <w:p>
-      <w:pPr>
-        <w:rPr>
-          <w:b/>
-          <w:bCs/>
-          <w:i/>
-          <w:sz w:val="28"/>
-          <w:szCs w:val="28"/>
-        </w:rPr>
-      </w:pPr>
-      <w:r>
-        <w:rPr>
-          <w:b/>
-          <w:bCs/>
-          <w:i/>
-          <w:sz w:val="28"/>
-          <w:szCs w:val="28"/>
-        </w:rPr>
+      <w:r>
+        <w:rPr>
+          <w:b/>
+          <w:bCs/>
+          <w:i/>
+          <w:sz w:val="28"/>
+          <w:szCs w:val="28"/>
+        </w:rPr>
+        <w:br w:type="page"/>
+      </w:r>
+    </w:p>
+    <w:p>
+      <w:pPr>
+        <w:rPr>
+          <w:b/>
+          <w:bCs/>
+          <w:i/>
+          <w:sz w:val="28"/>
+          <w:szCs w:val="28"/>
+        </w:rPr>
+      </w:pPr>
+      <w:r>
+        <w:rPr>
+          <w:b/>
+          <w:bCs/>
+          <w:i/>
+          <w:sz w:val="28"/>
+          <w:szCs w:val="28"/>
+        </w:rPr>
+        <w:lastRenderedPageBreak/>
         <w:t>Sekcja CODES</w:t>
       </w:r>
     </w:p>
@@ -3706,25 +3694,36 @@
           <w:szCs w:val="28"/>
         </w:rPr>
       </w:pPr>
-    </w:p>
-    <w:p>
-      <w:pPr>
-        <w:rPr>
-          <w:b/>
-          <w:bCs/>
-          <w:i/>
-          <w:sz w:val="28"/>
-          <w:szCs w:val="28"/>
-        </w:rPr>
-      </w:pPr>
-      <w:r>
-        <w:rPr>
-          <w:b/>
-          <w:bCs/>
-          <w:i/>
-          <w:sz w:val="28"/>
-          <w:szCs w:val="28"/>
-        </w:rPr>
+      <w:r>
+        <w:rPr>
+          <w:b/>
+          <w:bCs/>
+          <w:i/>
+          <w:sz w:val="28"/>
+          <w:szCs w:val="28"/>
+        </w:rPr>
+        <w:br w:type="page"/>
+      </w:r>
+    </w:p>
+    <w:p>
+      <w:pPr>
+        <w:rPr>
+          <w:b/>
+          <w:bCs/>
+          <w:i/>
+          <w:sz w:val="28"/>
+          <w:szCs w:val="28"/>
+        </w:rPr>
+      </w:pPr>
+      <w:r>
+        <w:rPr>
+          <w:b/>
+          <w:bCs/>
+          <w:i/>
+          <w:sz w:val="28"/>
+          <w:szCs w:val="28"/>
+        </w:rPr>
+        <w:lastRenderedPageBreak/>
         <w:t>Przebieg gry</w:t>
       </w:r>
     </w:p>
@@ -3958,7 +3957,6 @@
           <w:sz w:val="28"/>
           <w:szCs w:val="28"/>
         </w:rPr>
-        <w:lastRenderedPageBreak/>
         <w:drawing>
           <wp:inline distT="0" distB="0" distL="0" distR="0" wp14:anchorId="52492169" wp14:editId="5A938FC3">
             <wp:extent cx="952633" cy="371527"/>
@@ -4105,6 +4103,7 @@
           <w:sz w:val="28"/>
           <w:szCs w:val="28"/>
         </w:rPr>
+        <w:lastRenderedPageBreak/>
         <w:t xml:space="preserve">Rozgrywka kończy się, kiedy graczowi skończą się życia, lub </w:t>
       </w:r>
       <w:r>
@@ -4250,7 +4249,6 @@
           <w:sz w:val="28"/>
           <w:szCs w:val="28"/>
         </w:rPr>
-        <w:lastRenderedPageBreak/>
         <w:drawing>
           <wp:inline distT="0" distB="0" distL="0" distR="0" wp14:anchorId="7ABFDAAA" wp14:editId="2D34AF55">
             <wp:extent cx="4939489" cy="3582654"/>
@@ -4302,6 +4300,7 @@
           <w:sz w:val="28"/>
           <w:szCs w:val="28"/>
         </w:rPr>
+        <w:lastRenderedPageBreak/>
         <w:t>5</w:t>
       </w:r>
       <w:r>
@@ -5582,6 +5581,7 @@
   <w:style w:type="character" w:default="1" w:styleId="Domylnaczcionkaakapitu">
     <w:name w:val="Default Paragraph Font"/>
     <w:uiPriority w:val="1"/>
+    <w:semiHidden/>
     <w:unhideWhenUsed/>
   </w:style>
   <w:style w:type="table" w:default="1" w:styleId="Standardowy">

</xml_diff>